<commit_message>
dalej to co dzis
</commit_message>
<xml_diff>
--- a/Praca inzynierska.docx
+++ b/Praca inzynierska.docx
@@ -4,222 +4,6 @@
   <w:body>
     <w:p>
       <w:pPr>
-        <w:pStyle w:val="Title"/>
-        <w:jc w:val="center"/>
-        <w:rPr>
-          <w:sz w:val="44"/>
-          <w:szCs w:val="44"/>
-        </w:rPr>
-      </w:pPr>
-      <w:r>
-        <w:rPr>
-          <w:sz w:val="44"/>
-          <w:szCs w:val="44"/>
-        </w:rPr>
-        <w:t>Politechnika Warszawska</w:t>
-      </w:r>
-    </w:p>
-    <w:p>
-      <w:pPr>
-        <w:jc w:val="center"/>
-      </w:pPr>
-      <w:r>
-        <w:t>Wydział Mechatroniki</w:t>
-      </w:r>
-    </w:p>
-    <w:p>
-      <w:pPr>
-        <w:jc w:val="center"/>
-      </w:pPr>
-    </w:p>
-    <w:p>
-      <w:pPr>
-        <w:pStyle w:val="Title"/>
-        <w:jc w:val="center"/>
-      </w:pPr>
-    </w:p>
-    <w:p>
-      <w:pPr>
-        <w:pStyle w:val="Title"/>
-        <w:jc w:val="center"/>
-      </w:pPr>
-      <w:r>
-        <w:t>Praca dyplomowa inżynierska</w:t>
-      </w:r>
-    </w:p>
-    <w:p/>
-    <w:p/>
-    <w:p>
-      <w:pPr>
-        <w:jc w:val="center"/>
-        <w:rPr>
-          <w:sz w:val="36"/>
-          <w:szCs w:val="36"/>
-        </w:rPr>
-      </w:pPr>
-      <w:r>
-        <w:rPr>
-          <w:sz w:val="36"/>
-          <w:szCs w:val="36"/>
-        </w:rPr>
-        <w:t>Aplikacja</w:t>
-      </w:r>
-      <w:r>
-        <w:rPr>
-          <w:sz w:val="36"/>
-          <w:szCs w:val="36"/>
-        </w:rPr>
-        <w:t xml:space="preserve"> do lokalizacji w budynkach na podstawie sieci Wifi</w:t>
-      </w:r>
-    </w:p>
-    <w:p>
-      <w:pPr>
-        <w:jc w:val="center"/>
-        <w:rPr>
-          <w:sz w:val="36"/>
-          <w:szCs w:val="36"/>
-        </w:rPr>
-      </w:pPr>
-    </w:p>
-    <w:p>
-      <w:pPr>
-        <w:jc w:val="center"/>
-        <w:rPr>
-          <w:sz w:val="36"/>
-          <w:szCs w:val="36"/>
-        </w:rPr>
-      </w:pPr>
-    </w:p>
-    <w:p>
-      <w:pPr>
-        <w:jc w:val="center"/>
-        <w:rPr>
-          <w:sz w:val="36"/>
-          <w:szCs w:val="36"/>
-        </w:rPr>
-      </w:pPr>
-    </w:p>
-    <w:p>
-      <w:pPr>
-        <w:jc w:val="center"/>
-        <w:rPr>
-          <w:sz w:val="36"/>
-          <w:szCs w:val="36"/>
-        </w:rPr>
-      </w:pPr>
-    </w:p>
-    <w:p>
-      <w:pPr>
-        <w:jc w:val="center"/>
-        <w:rPr>
-          <w:sz w:val="36"/>
-          <w:szCs w:val="36"/>
-        </w:rPr>
-      </w:pPr>
-      <w:r>
-        <w:rPr>
-          <w:sz w:val="36"/>
-          <w:szCs w:val="36"/>
-        </w:rPr>
-        <w:t>Mateusz Wojewódka</w:t>
-      </w:r>
-    </w:p>
-    <w:p>
-      <w:pPr>
-        <w:jc w:val="center"/>
-        <w:rPr>
-          <w:szCs w:val="24"/>
-        </w:rPr>
-      </w:pPr>
-      <w:r>
-        <w:rPr>
-          <w:szCs w:val="24"/>
-        </w:rPr>
-        <w:t>Numer albumu 269979</w:t>
-      </w:r>
-    </w:p>
-    <w:p>
-      <w:pPr>
-        <w:jc w:val="center"/>
-        <w:rPr>
-          <w:szCs w:val="24"/>
-        </w:rPr>
-      </w:pPr>
-    </w:p>
-    <w:p>
-      <w:pPr>
-        <w:jc w:val="center"/>
-        <w:rPr>
-          <w:szCs w:val="24"/>
-        </w:rPr>
-      </w:pPr>
-    </w:p>
-    <w:p>
-      <w:pPr>
-        <w:jc w:val="center"/>
-        <w:rPr>
-          <w:szCs w:val="24"/>
-        </w:rPr>
-      </w:pPr>
-    </w:p>
-    <w:p>
-      <w:pPr>
-        <w:rPr>
-          <w:szCs w:val="24"/>
-        </w:rPr>
-      </w:pPr>
-    </w:p>
-    <w:p>
-      <w:pPr>
-        <w:jc w:val="center"/>
-        <w:rPr>
-          <w:szCs w:val="24"/>
-        </w:rPr>
-      </w:pPr>
-    </w:p>
-    <w:p>
-      <w:pPr>
-        <w:jc w:val="center"/>
-        <w:rPr>
-          <w:szCs w:val="24"/>
-        </w:rPr>
-      </w:pPr>
-      <w:r>
-        <w:rPr>
-          <w:szCs w:val="24"/>
-        </w:rPr>
-        <w:t>Promotor</w:t>
-      </w:r>
-    </w:p>
-    <w:p>
-      <w:pPr>
-        <w:jc w:val="center"/>
-        <w:rPr>
-          <w:szCs w:val="24"/>
-        </w:rPr>
-      </w:pPr>
-      <w:r>
-        <w:rPr>
-          <w:szCs w:val="24"/>
-        </w:rPr>
-        <w:t>mgr inż. Bartłomiej Fajdek</w:t>
-      </w:r>
-    </w:p>
-    <w:p>
-      <w:pPr>
-        <w:jc w:val="center"/>
-        <w:rPr>
-          <w:szCs w:val="24"/>
-        </w:rPr>
-      </w:pPr>
-    </w:p>
-    <w:p>
-      <w:r>
-        <w:br w:type="page"/>
-      </w:r>
-    </w:p>
-    <w:p>
-      <w:pPr>
         <w:jc w:val="center"/>
         <w:rPr>
           <w:rStyle w:val="Strong"/>
@@ -235,7 +19,6 @@
           <w:sz w:val="40"/>
           <w:szCs w:val="40"/>
         </w:rPr>
-        <w:lastRenderedPageBreak/>
         <w:t>Streszczenie</w:t>
       </w:r>
     </w:p>
@@ -292,6 +75,7 @@
         <w:rPr>
           <w:rStyle w:val="Strong"/>
           <w:b w:val="0"/>
+          <w:sz w:val="24"/>
           <w:szCs w:val="24"/>
         </w:rPr>
       </w:pPr>
@@ -302,6 +86,7 @@
           <w:rStyle w:val="Strong"/>
           <w:rFonts w:cs="Times New Roman"/>
           <w:b w:val="0"/>
+          <w:sz w:val="24"/>
           <w:szCs w:val="24"/>
         </w:rPr>
       </w:pPr>
@@ -310,6 +95,7 @@
           <w:rStyle w:val="Strong"/>
           <w:rFonts w:cs="Times New Roman"/>
           <w:b w:val="0"/>
+          <w:sz w:val="24"/>
           <w:szCs w:val="24"/>
         </w:rPr>
         <w:t>Niniejsza praca przedstawia opis użytych tec</w:t>
@@ -319,6 +105,7 @@
           <w:rStyle w:val="Strong"/>
           <w:rFonts w:cs="Times New Roman"/>
           <w:b w:val="0"/>
+          <w:sz w:val="24"/>
           <w:szCs w:val="24"/>
         </w:rPr>
         <w:t>hnologii oraz implementację</w:t>
@@ -328,6 +115,7 @@
           <w:rStyle w:val="Strong"/>
           <w:rFonts w:cs="Times New Roman"/>
           <w:b w:val="0"/>
+          <w:sz w:val="24"/>
           <w:szCs w:val="24"/>
         </w:rPr>
         <w:t xml:space="preserve"> aplikacji mobilnej oraz serwera, które razem tworzą system lokalizujący użytkownika w budynku na podstawie sieci Wifi.</w:t>
@@ -337,6 +125,7 @@
           <w:rStyle w:val="Strong"/>
           <w:rFonts w:cs="Times New Roman"/>
           <w:b w:val="0"/>
+          <w:sz w:val="24"/>
           <w:szCs w:val="24"/>
         </w:rPr>
         <w:br/>
@@ -346,6 +135,7 @@
           <w:rStyle w:val="Strong"/>
           <w:rFonts w:cs="Times New Roman"/>
           <w:b w:val="0"/>
+          <w:sz w:val="24"/>
           <w:szCs w:val="24"/>
         </w:rPr>
         <w:tab/>
@@ -356,6 +146,7 @@
           <w:rStyle w:val="Strong"/>
           <w:rFonts w:cs="Times New Roman"/>
           <w:b w:val="0"/>
+          <w:sz w:val="24"/>
           <w:szCs w:val="24"/>
         </w:rPr>
         <w:br/>
@@ -366,6 +157,7 @@
           <w:rStyle w:val="Strong"/>
           <w:rFonts w:cs="Times New Roman"/>
           <w:b w:val="0"/>
+          <w:sz w:val="24"/>
           <w:szCs w:val="24"/>
         </w:rPr>
         <w:br/>
@@ -376,6 +168,7 @@
           <w:rStyle w:val="Strong"/>
           <w:rFonts w:cs="Times New Roman"/>
           <w:b w:val="0"/>
+          <w:sz w:val="24"/>
           <w:szCs w:val="24"/>
         </w:rPr>
         <w:t xml:space="preserve"> desktopowa w technologii C# na platformę .NET przy użyciu narzędzi oferowanych przez Visual Studio.</w:t>
@@ -385,6 +178,7 @@
           <w:rStyle w:val="Strong"/>
           <w:rFonts w:cs="Times New Roman"/>
           <w:b w:val="0"/>
+          <w:sz w:val="24"/>
           <w:szCs w:val="24"/>
         </w:rPr>
         <w:br/>
@@ -394,6 +188,7 @@
           <w:rStyle w:val="Strong"/>
           <w:rFonts w:cs="Times New Roman"/>
           <w:b w:val="0"/>
+          <w:sz w:val="24"/>
           <w:szCs w:val="24"/>
         </w:rPr>
         <w:tab/>
@@ -405,16 +200,16 @@
         <w:rPr>
           <w:rStyle w:val="Strong"/>
           <w:b w:val="0"/>
-          <w:sz w:val="28"/>
-          <w:szCs w:val="28"/>
+          <w:sz w:val="24"/>
+          <w:szCs w:val="24"/>
         </w:rPr>
       </w:pPr>
       <w:r>
         <w:rPr>
           <w:rStyle w:val="Strong"/>
           <w:b w:val="0"/>
-          <w:sz w:val="28"/>
-          <w:szCs w:val="28"/>
+          <w:sz w:val="24"/>
+          <w:szCs w:val="24"/>
         </w:rPr>
         <w:br w:type="page"/>
       </w:r>
@@ -4913,6 +4708,7 @@
       <w:pPr>
         <w:keepNext/>
         <w:spacing w:after="0" w:line="240" w:lineRule="auto"/>
+        <w:jc w:val="right"/>
       </w:pPr>
       <w:r>
         <w:rPr>
@@ -4923,9 +4719,9 @@
         </w:rPr>
         <w:lastRenderedPageBreak/>
         <w:drawing>
-          <wp:inline distT="0" distB="0" distL="0" distR="0" wp14:anchorId="1532BFEA" wp14:editId="56F924B6">
-            <wp:extent cx="5470498" cy="2246630"/>
-            <wp:effectExtent l="0" t="0" r="0" b="1270"/>
+          <wp:inline distT="0" distB="0" distL="0" distR="0" wp14:anchorId="1532BFEA" wp14:editId="3107D8A3">
+            <wp:extent cx="5278504" cy="2167781"/>
+            <wp:effectExtent l="0" t="0" r="0" b="4445"/>
             <wp:docPr id="1" name="Picture 1" descr="Incident signal &#10;1 &#10;Antenna Array &#10;d &#10;d.sin9 &#10;2 &#10;Linear array of antennas receiving a signal. The phase-shift difference of the received signal arriving at &#10;antennas equally separated by a &quot;d&quot; distance is used to compute the angle of arrival of the signal. Picture &#10;reproduced from "/>
             <wp:cNvGraphicFramePr>
               <a:graphicFrameLocks xmlns:a="http://schemas.openxmlformats.org/drawingml/2006/main" noChangeAspect="1"/>
@@ -4940,7 +4736,7 @@
                     </pic:cNvPicPr>
                   </pic:nvPicPr>
                   <pic:blipFill rotWithShape="1">
-                    <a:blip r:embed="rId6">
+                    <a:blip r:embed="rId8">
                       <a:extLst>
                         <a:ext uri="{28A0092B-C50C-407E-A947-70E740481C1C}">
                           <a14:useLocalDpi xmlns:a14="http://schemas.microsoft.com/office/drawing/2010/main" val="0"/>
@@ -4953,7 +4749,7 @@
                   <pic:spPr bwMode="auto">
                     <a:xfrm>
                       <a:off x="0" y="0"/>
-                      <a:ext cx="5511189" cy="2263341"/>
+                      <a:ext cx="5330016" cy="2188936"/>
                     </a:xfrm>
                     <a:prstGeom prst="rect">
                       <a:avLst/>
@@ -5160,9 +4956,9 @@
           <w:lang w:eastAsia="pl-PL"/>
         </w:rPr>
         <w:drawing>
-          <wp:inline distT="0" distB="0" distL="0" distR="0" wp14:anchorId="2F023681" wp14:editId="02F1CB48">
-            <wp:extent cx="6082748" cy="2185670"/>
-            <wp:effectExtent l="0" t="0" r="0" b="5080"/>
+          <wp:inline distT="0" distB="0" distL="0" distR="0" wp14:anchorId="2F023681" wp14:editId="665C7752">
+            <wp:extent cx="5384206" cy="1934668"/>
+            <wp:effectExtent l="0" t="0" r="6985" b="8890"/>
             <wp:docPr id="2" name="Picture 2" descr="M easuring Station &#10;Target Client Device &#10;DATA &#10;DATA &#10;T MEASURE &#10;T ACK &#10;ACK &#10;ACK &#10;Figure showing a measuring station sending a DATA frame to a client station and waiting until &#10;receiving the ACK. is the scheduling delay (offset) originated at the target client device, and it &#10;depends on how much time it takes for the ACK to be scheduled. T_P is the signal propagation time &#10;between transmitter and receiver, and is usually assumed to be the same on the way to the target and &#10;back. T ACK is the time needed to transmit the ACK frame. The time of flight corresponds to the &#10;[16] &#10;T_MEASURED. Picture reproduced from "/>
             <wp:cNvGraphicFramePr>
               <a:graphicFrameLocks xmlns:a="http://schemas.openxmlformats.org/drawingml/2006/main" noChangeAspect="1"/>
@@ -5177,7 +4973,7 @@
                     </pic:cNvPicPr>
                   </pic:nvPicPr>
                   <pic:blipFill rotWithShape="1">
-                    <a:blip r:embed="rId7">
+                    <a:blip r:embed="rId9">
                       <a:extLst>
                         <a:ext uri="{28A0092B-C50C-407E-A947-70E740481C1C}">
                           <a14:useLocalDpi xmlns:a14="http://schemas.microsoft.com/office/drawing/2010/main" val="0"/>
@@ -5190,7 +4986,7 @@
                   <pic:spPr bwMode="auto">
                     <a:xfrm>
                       <a:off x="0" y="0"/>
-                      <a:ext cx="6104506" cy="2193488"/>
+                      <a:ext cx="5429210" cy="1950839"/>
                     </a:xfrm>
                     <a:prstGeom prst="rect">
                       <a:avLst/>
@@ -5245,11 +5041,7 @@
         <w:t xml:space="preserve"> </w:t>
       </w:r>
       <w:r>
-        <w:t xml:space="preserve">jest opóźnieniem pochodzącym z urządzenia klienta i zależy od tego jak dużo czasu zajmuje rozpoczęcie wykonywania ACK. T_P jest czasem propagacji sygnału pomiędzy nadawcą, a odbiorcą i zazwyczaj zakłada się iż jest to ten sam czas w drodze od </w:t>
-      </w:r>
-      <w:r>
-        <w:lastRenderedPageBreak/>
-        <w:t xml:space="preserve">nadawcy do klienta i z powrotem. T_ACK jest czasem potrzebnym do przekazania ramki ACK. Czas „lotu” danej informacji odpowiada czasowi T_MEASURED. </w:t>
+        <w:t xml:space="preserve">jest opóźnieniem pochodzącym z urządzenia klienta i zależy od tego jak dużo czasu zajmuje rozpoczęcie wykonywania ACK. T_P jest czasem propagacji sygnału pomiędzy nadawcą, a odbiorcą i zazwyczaj zakłada się iż jest to ten sam czas w drodze od nadawcy do klienta i z powrotem. T_ACK jest czasem potrzebnym do przekazania ramki ACK. Czas „lotu” danej informacji odpowiada czasowi T_MEASURED. </w:t>
       </w:r>
       <w:sdt>
         <w:sdtPr>
@@ -5501,10 +5293,78 @@
           <w:noProof/>
           <w:lang w:eastAsia="pl-PL"/>
         </w:rPr>
+        <w:drawing>
+          <wp:anchor distT="0" distB="0" distL="114300" distR="114300" simplePos="0" relativeHeight="251658240" behindDoc="0" locked="0" layoutInCell="1" allowOverlap="1" wp14:anchorId="3684FE44" wp14:editId="4F219241">
+            <wp:simplePos x="0" y="0"/>
+            <wp:positionH relativeFrom="margin">
+              <wp:align>left</wp:align>
+            </wp:positionH>
+            <wp:positionV relativeFrom="paragraph">
+              <wp:posOffset>288925</wp:posOffset>
+            </wp:positionV>
+            <wp:extent cx="5783580" cy="2043430"/>
+            <wp:effectExtent l="0" t="0" r="7620" b="0"/>
+            <wp:wrapTopAndBottom/>
+            <wp:docPr id="5" name="Picture 5"/>
+            <wp:cNvGraphicFramePr>
+              <a:graphicFrameLocks xmlns:a="http://schemas.openxmlformats.org/drawingml/2006/main" noChangeAspect="1"/>
+            </wp:cNvGraphicFramePr>
+            <a:graphic xmlns:a="http://schemas.openxmlformats.org/drawingml/2006/main">
+              <a:graphicData uri="http://schemas.openxmlformats.org/drawingml/2006/picture">
+                <pic:pic xmlns:pic="http://schemas.openxmlformats.org/drawingml/2006/picture">
+                  <pic:nvPicPr>
+                    <pic:cNvPr id="0" name="Picture 11"/>
+                    <pic:cNvPicPr>
+                      <a:picLocks noChangeAspect="1" noChangeArrowheads="1"/>
+                    </pic:cNvPicPr>
+                  </pic:nvPicPr>
+                  <pic:blipFill>
+                    <a:blip r:embed="rId10">
+                      <a:extLst>
+                        <a:ext uri="{28A0092B-C50C-407E-A947-70E740481C1C}">
+                          <a14:useLocalDpi xmlns:a14="http://schemas.microsoft.com/office/drawing/2010/main" val="0"/>
+                        </a:ext>
+                      </a:extLst>
+                    </a:blip>
+                    <a:srcRect/>
+                    <a:stretch>
+                      <a:fillRect/>
+                    </a:stretch>
+                  </pic:blipFill>
+                  <pic:spPr bwMode="auto">
+                    <a:xfrm>
+                      <a:off x="0" y="0"/>
+                      <a:ext cx="5783580" cy="2043430"/>
+                    </a:xfrm>
+                    <a:prstGeom prst="rect">
+                      <a:avLst/>
+                    </a:prstGeom>
+                    <a:noFill/>
+                    <a:ln>
+                      <a:noFill/>
+                    </a:ln>
+                  </pic:spPr>
+                </pic:pic>
+              </a:graphicData>
+            </a:graphic>
+            <wp14:sizeRelH relativeFrom="margin">
+              <wp14:pctWidth>0</wp14:pctWidth>
+            </wp14:sizeRelH>
+            <wp14:sizeRelV relativeFrom="margin">
+              <wp14:pctHeight>0</wp14:pctHeight>
+            </wp14:sizeRelV>
+          </wp:anchor>
+        </w:drawing>
+      </w:r>
+      <w:r>
+        <w:rPr>
+          <w:noProof/>
+          <w:lang w:eastAsia="pl-PL"/>
+        </w:rPr>
         <mc:AlternateContent>
           <mc:Choice Requires="wps">
             <w:drawing>
-              <wp:anchor distT="0" distB="0" distL="114300" distR="114300" simplePos="0" relativeHeight="251696128" behindDoc="0" locked="0" layoutInCell="1" allowOverlap="1" wp14:anchorId="11104986" wp14:editId="38E14E48">
+              <wp:anchor distT="0" distB="0" distL="114300" distR="114300" simplePos="0" relativeHeight="251696128" behindDoc="0" locked="0" layoutInCell="1" allowOverlap="1" wp14:anchorId="11104986" wp14:editId="274224E0">
                 <wp:simplePos x="0" y="0"/>
                 <wp:positionH relativeFrom="column">
                   <wp:posOffset>0</wp:posOffset>
@@ -5642,68 +5502,6 @@
           </mc:Fallback>
         </mc:AlternateContent>
       </w:r>
-      <w:r>
-        <w:rPr>
-          <w:noProof/>
-          <w:lang w:eastAsia="pl-PL"/>
-        </w:rPr>
-        <w:drawing>
-          <wp:anchor distT="0" distB="0" distL="114300" distR="114300" simplePos="0" relativeHeight="251658240" behindDoc="0" locked="0" layoutInCell="1" allowOverlap="1" wp14:anchorId="3684FE44" wp14:editId="271B55F0">
-            <wp:simplePos x="0" y="0"/>
-            <wp:positionH relativeFrom="margin">
-              <wp:align>left</wp:align>
-            </wp:positionH>
-            <wp:positionV relativeFrom="paragraph">
-              <wp:posOffset>221366</wp:posOffset>
-            </wp:positionV>
-            <wp:extent cx="5986580" cy="2115047"/>
-            <wp:effectExtent l="0" t="0" r="0" b="0"/>
-            <wp:wrapTopAndBottom/>
-            <wp:docPr id="5" name="Picture 5"/>
-            <wp:cNvGraphicFramePr>
-              <a:graphicFrameLocks xmlns:a="http://schemas.openxmlformats.org/drawingml/2006/main" noChangeAspect="1"/>
-            </wp:cNvGraphicFramePr>
-            <a:graphic xmlns:a="http://schemas.openxmlformats.org/drawingml/2006/main">
-              <a:graphicData uri="http://schemas.openxmlformats.org/drawingml/2006/picture">
-                <pic:pic xmlns:pic="http://schemas.openxmlformats.org/drawingml/2006/picture">
-                  <pic:nvPicPr>
-                    <pic:cNvPr id="0" name="Picture 11"/>
-                    <pic:cNvPicPr>
-                      <a:picLocks noChangeAspect="1" noChangeArrowheads="1"/>
-                    </pic:cNvPicPr>
-                  </pic:nvPicPr>
-                  <pic:blipFill>
-                    <a:blip r:embed="rId8">
-                      <a:extLst>
-                        <a:ext uri="{28A0092B-C50C-407E-A947-70E740481C1C}">
-                          <a14:useLocalDpi xmlns:a14="http://schemas.microsoft.com/office/drawing/2010/main" val="0"/>
-                        </a:ext>
-                      </a:extLst>
-                    </a:blip>
-                    <a:srcRect/>
-                    <a:stretch>
-                      <a:fillRect/>
-                    </a:stretch>
-                  </pic:blipFill>
-                  <pic:spPr bwMode="auto">
-                    <a:xfrm>
-                      <a:off x="0" y="0"/>
-                      <a:ext cx="5986580" cy="2115047"/>
-                    </a:xfrm>
-                    <a:prstGeom prst="rect">
-                      <a:avLst/>
-                    </a:prstGeom>
-                    <a:noFill/>
-                    <a:ln>
-                      <a:noFill/>
-                    </a:ln>
-                  </pic:spPr>
-                </pic:pic>
-              </a:graphicData>
-            </a:graphic>
-          </wp:anchor>
-        </w:drawing>
-      </w:r>
     </w:p>
     <w:p>
       <w:pPr>
@@ -5948,7 +5746,7 @@
                     </pic:cNvPicPr>
                   </pic:nvPicPr>
                   <pic:blipFill>
-                    <a:blip r:embed="rId9">
+                    <a:blip r:embed="rId11">
                       <a:extLst>
                         <a:ext uri="{28A0092B-C50C-407E-A947-70E740481C1C}">
                           <a14:useLocalDpi xmlns:a14="http://schemas.microsoft.com/office/drawing/2010/main" val="0"/>
@@ -6358,7 +6156,7 @@
                     </pic:cNvPicPr>
                   </pic:nvPicPr>
                   <pic:blipFill>
-                    <a:blip r:embed="rId10" cstate="print">
+                    <a:blip r:embed="rId12" cstate="print">
                       <a:extLst>
                         <a:ext uri="{28A0092B-C50C-407E-A947-70E740481C1C}">
                           <a14:useLocalDpi xmlns:a14="http://schemas.microsoft.com/office/drawing/2010/main" val="0"/>
@@ -6520,7 +6318,7 @@
                     </pic:cNvPicPr>
                   </pic:nvPicPr>
                   <pic:blipFill>
-                    <a:blip r:embed="rId11">
+                    <a:blip r:embed="rId13">
                       <a:extLst>
                         <a:ext uri="{28A0092B-C50C-407E-A947-70E740481C1C}">
                           <a14:useLocalDpi xmlns:a14="http://schemas.microsoft.com/office/drawing/2010/main" val="0"/>
@@ -7240,7 +7038,7 @@
                     </pic:cNvPicPr>
                   </pic:nvPicPr>
                   <pic:blipFill>
-                    <a:blip r:embed="rId12">
+                    <a:blip r:embed="rId14">
                       <a:extLst>
                         <a:ext uri="{28A0092B-C50C-407E-A947-70E740481C1C}">
                           <a14:useLocalDpi xmlns:a14="http://schemas.microsoft.com/office/drawing/2010/main" val="0"/>
@@ -7511,7 +7309,7 @@
     <w:p>
       <w:pPr>
         <w:keepNext/>
-        <w:ind w:left="1416"/>
+        <w:ind w:left="708"/>
       </w:pPr>
       <w:r>
         <w:rPr>
@@ -7558,7 +7356,7 @@
                     </pic:cNvPicPr>
                   </pic:nvPicPr>
                   <pic:blipFill>
-                    <a:blip r:embed="rId13">
+                    <a:blip r:embed="rId15">
                       <a:extLst>
                         <a:ext uri="{28A0092B-C50C-407E-A947-70E740481C1C}">
                           <a14:useLocalDpi xmlns:a14="http://schemas.microsoft.com/office/drawing/2010/main" val="0"/>
@@ -7658,6 +7456,7 @@
           <w:ilvl w:val="0"/>
           <w:numId w:val="19"/>
         </w:numPr>
+        <w:jc w:val="both"/>
       </w:pPr>
       <w:r>
         <w:rPr>
@@ -7773,7 +7572,7 @@
     <w:p>
       <w:pPr>
         <w:keepNext/>
-        <w:ind w:left="1416"/>
+        <w:ind w:left="708"/>
       </w:pPr>
       <w:r>
         <w:rPr>
@@ -7819,7 +7618,7 @@
                     </pic:cNvPicPr>
                   </pic:nvPicPr>
                   <pic:blipFill>
-                    <a:blip r:embed="rId14">
+                    <a:blip r:embed="rId16">
                       <a:extLst>
                         <a:ext uri="{28A0092B-C50C-407E-A947-70E740481C1C}">
                           <a14:useLocalDpi xmlns:a14="http://schemas.microsoft.com/office/drawing/2010/main" val="0"/>
@@ -8051,7 +7850,7 @@
     </w:p>
     <w:p>
       <w:pPr>
-        <w:ind w:left="1776"/>
+        <w:ind w:left="1416"/>
         <w:jc w:val="both"/>
       </w:pPr>
       <w:r>
@@ -8073,7 +7872,6 @@
           <w:noProof/>
           <w:lang w:eastAsia="pl-PL"/>
         </w:rPr>
-        <w:lastRenderedPageBreak/>
         <mc:AlternateContent>
           <mc:Choice Requires="wps">
             <w:drawing>
@@ -8322,7 +8120,7 @@
                     </pic:cNvPicPr>
                   </pic:nvPicPr>
                   <pic:blipFill>
-                    <a:blip r:embed="rId15">
+                    <a:blip r:embed="rId17">
                       <a:extLst>
                         <a:ext uri="{28A0092B-C50C-407E-A947-70E740481C1C}">
                           <a14:useLocalDpi xmlns:a14="http://schemas.microsoft.com/office/drawing/2010/main" val="0"/>
@@ -8523,7 +8321,7 @@
     </w:p>
     <w:p>
       <w:pPr>
-        <w:ind w:left="1416"/>
+        <w:ind w:left="708"/>
         <w:jc w:val="both"/>
       </w:pPr>
       <w:r>
@@ -8531,6 +8329,7 @@
           <w:b/>
           <w:u w:val="single"/>
         </w:rPr>
+        <w:lastRenderedPageBreak/>
         <w:t>Bezstanowość</w:t>
       </w:r>
       <w:r>
@@ -8566,7 +8365,7 @@
     </w:p>
     <w:p>
       <w:pPr>
-        <w:ind w:left="1416"/>
+        <w:ind w:left="708"/>
         <w:rPr>
           <w:b/>
           <w:u w:val="single"/>
@@ -8582,7 +8381,7 @@
     </w:p>
     <w:p>
       <w:pPr>
-        <w:ind w:left="1416"/>
+        <w:ind w:left="708"/>
         <w:jc w:val="both"/>
       </w:pPr>
       <w:r>
@@ -8670,7 +8469,7 @@
     </w:p>
     <w:p>
       <w:pPr>
-        <w:ind w:left="1416"/>
+        <w:ind w:left="708"/>
         <w:jc w:val="both"/>
       </w:pPr>
       <w:r>
@@ -8794,7 +8593,7 @@
     </w:p>
     <w:p>
       <w:pPr>
-        <w:ind w:left="1416"/>
+        <w:ind w:left="708"/>
         <w:jc w:val="both"/>
       </w:pPr>
       <w:r>
@@ -8816,7 +8615,7 @@
     </w:p>
     <w:p>
       <w:pPr>
-        <w:ind w:left="1416"/>
+        <w:ind w:left="708"/>
         <w:rPr>
           <w:i/>
         </w:rPr>
@@ -8842,7 +8641,7 @@
     </w:p>
     <w:p>
       <w:pPr>
-        <w:ind w:left="1416"/>
+        <w:ind w:left="708"/>
         <w:jc w:val="both"/>
       </w:pPr>
       <w:r>
@@ -8867,7 +8666,7 @@
     </w:p>
     <w:p>
       <w:pPr>
-        <w:ind w:left="1416"/>
+        <w:ind w:left="708"/>
         <w:rPr>
           <w:i/>
         </w:rPr>
@@ -8881,7 +8680,7 @@
     </w:p>
     <w:p>
       <w:pPr>
-        <w:ind w:left="1416"/>
+        <w:ind w:left="708"/>
         <w:jc w:val="both"/>
       </w:pPr>
       <w:r>
@@ -8893,7 +8692,7 @@
     </w:p>
     <w:p>
       <w:pPr>
-        <w:ind w:left="1416"/>
+        <w:ind w:left="708"/>
         <w:jc w:val="both"/>
         <w:rPr>
           <w:b/>
@@ -8905,12 +8704,13 @@
           <w:b/>
           <w:u w:val="single"/>
         </w:rPr>
+        <w:lastRenderedPageBreak/>
         <w:t>PUT vs POST</w:t>
       </w:r>
     </w:p>
     <w:p>
       <w:pPr>
-        <w:ind w:left="1416"/>
+        <w:ind w:left="708"/>
         <w:jc w:val="both"/>
       </w:pPr>
       <w:r>
@@ -8926,11 +8726,7 @@
       </w:r>
       <w:r>
         <w:br/>
-        <w:t xml:space="preserve">Jeśli będziemy dodać nową książkę do bazy danych, to używając metody POST, w ciele żądania określimy np. tytuł danej książki, ale już po stronie serwera będzie nadanie jej </w:t>
-      </w:r>
-      <w:r>
-        <w:lastRenderedPageBreak/>
-        <w:t>określonego id. Oznacza to, że jeśli wykonamy dwa razy metodę POST na tym samym zasobie z tym samym ciałem żądania, to zostaną dodane dwie książki o tym samym tytule, lecz ich id będą różne.</w:t>
+        <w:t>Jeśli będziemy dodać nową książkę do bazy danych, to używając metody POST, w ciele żądania określimy np. tytuł danej książki, ale już po stronie serwera będzie nadanie jej określonego id. Oznacza to, że jeśli wykonamy dwa razy metodę POST na tym samym zasobie z tym samym ciałem żądania, to zostaną dodane dwie książki o tym samym tytule, lecz ich id będą różne.</w:t>
       </w:r>
       <w:r>
         <w:t xml:space="preserve"> </w:t>
@@ -9007,7 +8803,7 @@
     </w:p>
     <w:p>
       <w:pPr>
-        <w:ind w:left="1416"/>
+        <w:ind w:left="708"/>
         <w:jc w:val="both"/>
         <w:rPr>
           <w:b/>
@@ -9025,7 +8821,7 @@
     </w:p>
     <w:p>
       <w:pPr>
-        <w:ind w:left="1416"/>
+        <w:ind w:left="708"/>
         <w:jc w:val="both"/>
       </w:pPr>
       <w:r>
@@ -9315,6 +9111,7 @@
           <w:i/>
           <w:lang w:val="en-US"/>
         </w:rPr>
+        <w:lastRenderedPageBreak/>
         <w:t>Body:</w:t>
       </w:r>
     </w:p>
@@ -9538,7 +9335,6 @@
           <w:i/>
           <w:lang w:val="en-US"/>
         </w:rPr>
-        <w:lastRenderedPageBreak/>
         <w:t xml:space="preserve">        " </w:t>
       </w:r>
       <w:r>
@@ -10378,6 +10174,7 @@
         <w:br/>
       </w:r>
       <w:r>
+        <w:lastRenderedPageBreak/>
         <w:t>Co do formatu danych, pod uwagę były bra</w:t>
       </w:r>
       <w:r>
@@ -10417,7 +10214,6 @@
       </w:pPr>
       <w:bookmarkStart w:id="20" w:name="_Toc512372189"/>
       <w:r>
-        <w:lastRenderedPageBreak/>
         <w:t>System Android</w:t>
       </w:r>
       <w:bookmarkEnd w:id="20"/>
@@ -10448,6 +10244,7 @@
           <w:noProof/>
           <w:lang w:eastAsia="pl-PL"/>
         </w:rPr>
+        <w:lastRenderedPageBreak/>
         <w:drawing>
           <wp:inline distT="0" distB="0" distL="0" distR="0" wp14:anchorId="1A204348" wp14:editId="62C1ED82">
             <wp:extent cx="4476997" cy="6592560"/>
@@ -10466,7 +10263,7 @@
                     </pic:cNvPicPr>
                   </pic:nvPicPr>
                   <pic:blipFill>
-                    <a:blip r:embed="rId16" cstate="print">
+                    <a:blip r:embed="rId18" cstate="print">
                       <a:extLst>
                         <a:ext uri="{28A0092B-C50C-407E-A947-70E740481C1C}">
                           <a14:useLocalDpi xmlns:a14="http://schemas.microsoft.com/office/drawing/2010/main" val="0"/>
@@ -10586,7 +10383,6 @@
           <w:b/>
           <w:u w:val="single"/>
         </w:rPr>
-        <w:lastRenderedPageBreak/>
         <w:t>Linux Kernel</w:t>
       </w:r>
     </w:p>
@@ -10623,6 +10419,7 @@
           <w:b/>
           <w:u w:val="single"/>
         </w:rPr>
+        <w:lastRenderedPageBreak/>
         <w:t>Hardware Abstraction Layer (HAL)</w:t>
       </w:r>
     </w:p>
@@ -10893,11 +10690,7 @@
         <w:t xml:space="preserve"> systemowych</w:t>
       </w:r>
       <w:r>
-        <w:t xml:space="preserve"> takich jak email, kalendarz, komunikator SMS, przeglądarka internetowa. Aplikacje te nie posiadają </w:t>
-      </w:r>
-      <w:r>
-        <w:lastRenderedPageBreak/>
-        <w:t>specjalnego statusu</w:t>
+        <w:t xml:space="preserve"> takich jak email, kalendarz, komunikator SMS, przeglądarka internetowa. Aplikacje te nie posiadają specjalnego statusu</w:t>
       </w:r>
       <w:r>
         <w:t xml:space="preserve"> wśród innych zainstalowanych przez użytkownika. Zatem inna aplikacja może zastąpić wbudowaną i stać się domyślną przeglądarką lub komunikatorem SMS.</w:t>
@@ -10918,6 +10711,7 @@
       </w:pPr>
       <w:bookmarkStart w:id="21" w:name="_Toc512372190"/>
       <w:r>
+        <w:lastRenderedPageBreak/>
         <w:t>MVC</w:t>
       </w:r>
       <w:r>
@@ -11292,7 +11086,7 @@
                     <pic:cNvPicPr/>
                   </pic:nvPicPr>
                   <pic:blipFill>
-                    <a:blip r:embed="rId17">
+                    <a:blip r:embed="rId19">
                       <a:extLst>
                         <a:ext uri="{28A0092B-C50C-407E-A947-70E740481C1C}">
                           <a14:useLocalDpi xmlns:a14="http://schemas.microsoft.com/office/drawing/2010/main" val="0"/>
@@ -11358,11 +11152,7 @@
         <w:t xml:space="preserve"> oraz activity,</w:t>
       </w:r>
       <w:r>
-        <w:t xml:space="preserve"> </w:t>
-      </w:r>
-      <w:r>
-        <w:lastRenderedPageBreak/>
-        <w:t>która wynika</w:t>
+        <w:t xml:space="preserve"> która wynika</w:t>
       </w:r>
       <w:r>
         <w:t xml:space="preserve"> z architektury systemu Android. </w:t>
@@ -11712,7 +11502,7 @@
                     <pic:cNvPicPr/>
                   </pic:nvPicPr>
                   <pic:blipFill>
-                    <a:blip r:embed="rId18">
+                    <a:blip r:embed="rId20">
                       <a:extLst>
                         <a:ext uri="{28A0092B-C50C-407E-A947-70E740481C1C}">
                           <a14:useLocalDpi xmlns:a14="http://schemas.microsoft.com/office/drawing/2010/main" val="0"/>
@@ -12135,7 +11925,7 @@
                     <pic:cNvPicPr/>
                   </pic:nvPicPr>
                   <pic:blipFill>
-                    <a:blip r:embed="rId19">
+                    <a:blip r:embed="rId21">
                       <a:extLst>
                         <a:ext uri="{28A0092B-C50C-407E-A947-70E740481C1C}">
                           <a14:useLocalDpi xmlns:a14="http://schemas.microsoft.com/office/drawing/2010/main" val="0"/>
@@ -12699,7 +12489,7 @@
                     </pic:cNvPicPr>
                   </pic:nvPicPr>
                   <pic:blipFill>
-                    <a:blip r:embed="rId20">
+                    <a:blip r:embed="rId22">
                       <a:extLst>
                         <a:ext uri="{28A0092B-C50C-407E-A947-70E740481C1C}">
                           <a14:useLocalDpi xmlns:a14="http://schemas.microsoft.com/office/drawing/2010/main" val="0"/>
@@ -13294,7 +13084,90 @@
       </w:r>
       <w:bookmarkEnd w:id="29"/>
     </w:p>
-    <w:p/>
+    <w:p>
+      <w:pPr>
+        <w:ind w:left="792"/>
+        <w:jc w:val="both"/>
+      </w:pPr>
+    </w:p>
+    <w:p>
+      <w:pPr>
+        <w:ind w:left="792"/>
+        <w:jc w:val="both"/>
+      </w:pPr>
+      <w:r>
+        <w:t>Aplikacja została podzielona na dwa tryby: zarządzania oraz lokalizacji.</w:t>
+      </w:r>
+      <w:r>
+        <w:t xml:space="preserve"> W trybie zarządzania użytkownik może dodać nowe pomieszczenie do bazy danych i wykonać dla niego pomiary. Natomiast w trybie lokalizacji, użytkownik może zlokalizować się na podstawie wcześniej wykonanych pomiarów.</w:t>
+      </w:r>
+    </w:p>
+    <w:p>
+      <w:pPr>
+        <w:ind w:left="792"/>
+        <w:jc w:val="both"/>
+      </w:pPr>
+      <w:r>
+        <w:t>Tworząc nowe pomieszczenie</w:t>
+      </w:r>
+      <w:r>
+        <w:t>,</w:t>
+      </w:r>
+      <w:r>
+        <w:t xml:space="preserve"> wybieramy cztery </w:t>
+      </w:r>
+      <w:r>
+        <w:t>pomiarowe</w:t>
+      </w:r>
+      <w:r>
+        <w:t xml:space="preserve"> access pointy</w:t>
+      </w:r>
+      <w:r>
+        <w:t xml:space="preserve">. Następnie wykonujemy dla nich pomiary w wybranych punktach. Wykonanie pomiaru polega na określeniu </w:t>
+      </w:r>
+      <w:r>
+        <w:t>aktualnej</w:t>
+      </w:r>
+      <w:r>
+        <w:t xml:space="preserve"> mocy sygnału RSSI dla każdego access pointu</w:t>
+      </w:r>
+      <w:r>
+        <w:t>.</w:t>
+      </w:r>
+      <w:r>
+        <w:t xml:space="preserve"> Pomiar ten jest uśrednieniem trzech</w:t>
+      </w:r>
+      <w:r>
+        <w:t xml:space="preserve"> pomiarów</w:t>
+      </w:r>
+      <w:r>
+        <w:t>, które są wykonywane seriami automatycznie.</w:t>
+      </w:r>
+    </w:p>
+    <w:p>
+      <w:pPr>
+        <w:ind w:left="792"/>
+        <w:jc w:val="both"/>
+      </w:pPr>
+      <w:r>
+        <w:t xml:space="preserve">Korzystając z trybu lokalizacji, wysyłamy na serwer, swój uśredniony pomiar mocy RSSI sygnałów. Na serwerze otrzymany pomiar jest porównywany z istniejącymi już w bazie danych. Jako punkt najbliższej lokalizacji zwracany jest punkt, dla którego wcześniej został wykonany pomiar o jak najbardziej zbliżonej konfiguracji mocy RSSI. Logika wyboru najlepszego dopasowania realizowana jest po stronie serwera przy </w:t>
+      </w:r>
+      <w:r>
+        <w:t xml:space="preserve">pomocy operacji na wektorach. Każda konfiguracja mocy sygnałów jest traktowana jako 4-wymiarowy wektor. Najbardziej dopasowany do istniejących pomiarów jest ten, którego różnica wektora mocy RSSI sygnałów </w:t>
+      </w:r>
+      <w:r>
+        <w:t xml:space="preserve">z danym pomiarem </w:t>
+      </w:r>
+      <w:r>
+        <w:t>jest najmniejsza.</w:t>
+      </w:r>
+    </w:p>
+    <w:p>
+      <w:pPr>
+        <w:ind w:left="792"/>
+        <w:jc w:val="both"/>
+      </w:pPr>
+    </w:p>
     <w:p>
       <w:pPr>
         <w:pStyle w:val="Heading2"/>
@@ -13511,6 +13384,7 @@
         <w:jc w:val="both"/>
       </w:pPr>
       <w:r>
+        <w:lastRenderedPageBreak/>
         <w:t xml:space="preserve">Jeden pokój z określonymi access pointami reprezentowany przez tabelę </w:t>
       </w:r>
       <w:r>
@@ -13720,7 +13594,6 @@
         <w:rPr>
           <w:lang w:val="en-US"/>
         </w:rPr>
-        <w:lastRenderedPageBreak/>
         <w:t>Microsoft.AspNet.WebApi.Client - version=5.2.4</w:t>
       </w:r>
     </w:p>
@@ -13914,6 +13787,7 @@
       </w:pPr>
       <w:bookmarkStart w:id="32" w:name="_Toc512372201"/>
       <w:r>
+        <w:lastRenderedPageBreak/>
         <w:t xml:space="preserve">Struktura </w:t>
       </w:r>
       <w:r>
@@ -14094,7 +13968,7 @@
                     <pic:cNvPicPr/>
                   </pic:nvPicPr>
                   <pic:blipFill>
-                    <a:blip r:embed="rId21">
+                    <a:blip r:embed="rId23">
                       <a:extLst>
                         <a:ext uri="{28A0092B-C50C-407E-A947-70E740481C1C}">
                           <a14:useLocalDpi xmlns:a14="http://schemas.microsoft.com/office/drawing/2010/main" val="0"/>
@@ -14179,11 +14053,7 @@
         <w:t>, tj. formułowanie zapytań oraz transferowanie danych do/z bazy danych.</w:t>
       </w:r>
       <w:r>
-        <w:t xml:space="preserve"> Jest to projekt typu ClassLibrary, oznacza to, że po skompilowaniu utworzy plik o </w:t>
-      </w:r>
-      <w:r>
-        <w:lastRenderedPageBreak/>
-        <w:t>rozszerzeniu .dll, który będzie mógł zostać ponownie użyty przez inny program wykonawczy</w:t>
+        <w:t xml:space="preserve"> Jest to projekt typu ClassLibrary, oznacza to, że po skompilowaniu utworzy plik o rozszerzeniu .dll, który będzie mógł zostać ponownie użyty przez inny program wykonawczy</w:t>
       </w:r>
       <w:r>
         <w:t>.</w:t>
@@ -14286,6 +14156,7 @@
         <w:jc w:val="both"/>
       </w:pPr>
       <w:r>
+        <w:lastRenderedPageBreak/>
         <w:t xml:space="preserve">Folder ten zawiera klasy, używane przez bazę danych, zarówno do </w:t>
       </w:r>
       <w:r>
@@ -14593,7 +14464,6 @@
           <w:b/>
           <w:lang w:val="en-US"/>
         </w:rPr>
-        <w:lastRenderedPageBreak/>
         <w:t xml:space="preserve">Localization.cs </w:t>
       </w:r>
       <w:r>
@@ -14691,6 +14561,7 @@
           <w:b/>
           <w:u w:val="single"/>
         </w:rPr>
+        <w:lastRenderedPageBreak/>
         <w:t>App_Start</w:t>
       </w:r>
     </w:p>
@@ -15042,7 +14913,6 @@
         <w:jc w:val="both"/>
       </w:pPr>
       <w:r>
-        <w:lastRenderedPageBreak/>
         <w:t>Folder ten zawiera informacje dotyczące wyjątków, wyrzucanych w trakcie działania systemu. Na potrzeby projektu zawiera on tylko jedną klasę:</w:t>
       </w:r>
     </w:p>
@@ -15152,6 +15022,7 @@
         <w:jc w:val="both"/>
       </w:pPr>
       <w:r>
+        <w:lastRenderedPageBreak/>
         <w:t xml:space="preserve">Wykonuje konfigurację </w:t>
       </w:r>
       <w:r>
@@ -15464,7 +15335,7 @@
                 <w:szCs w:val="16"/>
               </w:rPr>
             </w:pPr>
-            <w:hyperlink r:id="rId22" w:history="1">
+            <w:hyperlink r:id="rId24" w:history="1">
               <w:r>
                 <w:rPr>
                   <w:rStyle w:val="Hyperlink"/>
@@ -15535,7 +15406,7 @@
                 <w:szCs w:val="16"/>
               </w:rPr>
             </w:pPr>
-            <w:hyperlink r:id="rId23" w:history="1">
+            <w:hyperlink r:id="rId25" w:history="1">
               <w:r>
                 <w:rPr>
                   <w:rStyle w:val="Hyperlink"/>
@@ -15588,7 +15459,7 @@
                 <w:szCs w:val="16"/>
               </w:rPr>
             </w:pPr>
-            <w:hyperlink r:id="rId24" w:history="1">
+            <w:hyperlink r:id="rId26" w:history="1">
               <w:r>
                 <w:rPr>
                   <w:rStyle w:val="Hyperlink"/>
@@ -15782,6 +15653,7 @@
           <w:noProof/>
           <w:lang w:eastAsia="pl-PL"/>
         </w:rPr>
+        <w:lastRenderedPageBreak/>
         <mc:AlternateContent>
           <mc:Choice Requires="wps">
             <w:drawing>
@@ -15942,7 +15814,7 @@
                     <pic:cNvPicPr/>
                   </pic:nvPicPr>
                   <pic:blipFill>
-                    <a:blip r:embed="rId25">
+                    <a:blip r:embed="rId27">
                       <a:extLst>
                         <a:ext uri="{28A0092B-C50C-407E-A947-70E740481C1C}">
                           <a14:useLocalDpi xmlns:a14="http://schemas.microsoft.com/office/drawing/2010/main" val="0"/>
@@ -16086,6 +15958,10 @@
     <w:p/>
     <w:p/>
     <w:p/>
+    <w:p/>
+    <w:p/>
+    <w:p/>
+    <w:p/>
     <w:p>
       <w:pPr>
         <w:pStyle w:val="Heading2"/>
@@ -16107,8 +15983,6 @@
       <w:pPr>
         <w:ind w:left="792"/>
       </w:pPr>
-      <w:bookmarkStart w:id="36" w:name="_GoBack"/>
-      <w:bookmarkEnd w:id="36"/>
     </w:p>
     <w:p>
       <w:pPr>
@@ -16154,11 +16028,11 @@
           <w:numId w:val="1"/>
         </w:numPr>
       </w:pPr>
-      <w:bookmarkStart w:id="37" w:name="_Toc512372205"/>
+      <w:bookmarkStart w:id="36" w:name="_Toc512372205"/>
       <w:r>
         <w:t>Struktura projektu</w:t>
       </w:r>
-      <w:bookmarkEnd w:id="37"/>
+      <w:bookmarkEnd w:id="36"/>
     </w:p>
     <w:p/>
     <w:p>
@@ -16203,7 +16077,7 @@
                     <pic:cNvPicPr/>
                   </pic:nvPicPr>
                   <pic:blipFill>
-                    <a:blip r:embed="rId26">
+                    <a:blip r:embed="rId28">
                       <a:extLst>
                         <a:ext uri="{28A0092B-C50C-407E-A947-70E740481C1C}">
                           <a14:useLocalDpi xmlns:a14="http://schemas.microsoft.com/office/drawing/2010/main" val="0"/>
@@ -16756,10 +16630,10 @@
             <v:path o:extrusionok="f" gradientshapeok="t" o:connecttype="rect"/>
             <o:lock v:ext="edit" aspectratio="t"/>
           </v:shapetype>
-          <v:shape id="_x0000_i1025" type="#_x0000_t75" style="width:487.7pt;height:420.45pt;mso-position-horizontal:center" o:ole="" o:allowoverlap="f">
-            <v:imagedata r:id="rId27" o:title=""/>
+          <v:shape id="_x0000_i1025" type="#_x0000_t75" style="width:487.3pt;height:420.5pt;mso-position-horizontal:center" o:ole="" o:allowoverlap="f">
+            <v:imagedata r:id="rId29" o:title=""/>
           </v:shape>
-          <o:OLEObject Type="Embed" ProgID="Visio.Drawing.15" ShapeID="_x0000_i1025" DrawAspect="Content" ObjectID="_1586196595" r:id="rId28"/>
+          <o:OLEObject Type="Embed" ProgID="Visio.Drawing.15" ShapeID="_x0000_i1025" DrawAspect="Content" ObjectID="_1586205096" r:id="rId30"/>
         </w:object>
       </w:r>
     </w:p>
@@ -16862,7 +16736,7 @@
                     </pic:cNvPicPr>
                   </pic:nvPicPr>
                   <pic:blipFill>
-                    <a:blip r:embed="rId29">
+                    <a:blip r:embed="rId31">
                       <a:extLst>
                         <a:ext uri="{28A0092B-C50C-407E-A947-70E740481C1C}">
                           <a14:useLocalDpi xmlns:a14="http://schemas.microsoft.com/office/drawing/2010/main" val="0"/>
@@ -16964,7 +16838,7 @@
                     </pic:cNvPicPr>
                   </pic:nvPicPr>
                   <pic:blipFill>
-                    <a:blip r:embed="rId30">
+                    <a:blip r:embed="rId32">
                       <a:extLst>
                         <a:ext uri="{28A0092B-C50C-407E-A947-70E740481C1C}">
                           <a14:useLocalDpi xmlns:a14="http://schemas.microsoft.com/office/drawing/2010/main" val="0"/>
@@ -17043,8 +16917,8 @@
         </w:rPr>
         <w:lastRenderedPageBreak/>
         <w:drawing>
-          <wp:inline distT="0" distB="0" distL="0" distR="0" wp14:anchorId="47BA1C7A" wp14:editId="49E36217">
-            <wp:extent cx="5756910" cy="5208270"/>
+          <wp:inline distT="0" distB="0" distL="0" distR="0" wp14:anchorId="47BA1C7A" wp14:editId="06C62C51">
+            <wp:extent cx="5187950" cy="5208270"/>
             <wp:effectExtent l="0" t="0" r="0" b="0"/>
             <wp:docPr id="40" name="Picture 40"/>
             <wp:cNvGraphicFramePr>
@@ -17059,23 +16933,21 @@
                       <a:picLocks noChangeAspect="1" noChangeArrowheads="1"/>
                     </pic:cNvPicPr>
                   </pic:nvPicPr>
-                  <pic:blipFill>
-                    <a:blip r:embed="rId31">
+                  <pic:blipFill rotWithShape="1">
+                    <a:blip r:embed="rId33">
                       <a:extLst>
                         <a:ext uri="{28A0092B-C50C-407E-A947-70E740481C1C}">
                           <a14:useLocalDpi xmlns:a14="http://schemas.microsoft.com/office/drawing/2010/main" val="0"/>
                         </a:ext>
                       </a:extLst>
                     </a:blip>
-                    <a:srcRect/>
-                    <a:stretch>
-                      <a:fillRect/>
-                    </a:stretch>
+                    <a:srcRect l="5736" r="4146"/>
+                    <a:stretch/>
                   </pic:blipFill>
                   <pic:spPr bwMode="auto">
                     <a:xfrm>
                       <a:off x="0" y="0"/>
-                      <a:ext cx="5756910" cy="5208270"/>
+                      <a:ext cx="5187950" cy="5208270"/>
                     </a:xfrm>
                     <a:prstGeom prst="rect">
                       <a:avLst/>
@@ -17084,6 +16956,11 @@
                     <a:ln>
                       <a:noFill/>
                     </a:ln>
+                    <a:extLst>
+                      <a:ext uri="{53640926-AAD7-44D8-BBD7-CCE9431645EC}">
+                        <a14:shadowObscured xmlns:a14="http://schemas.microsoft.com/office/drawing/2010/main"/>
+                      </a:ext>
+                    </a:extLst>
                   </pic:spPr>
                 </pic:pic>
               </a:graphicData>
@@ -17289,18 +17166,10 @@
           <w:lang w:eastAsia="pl-PL"/>
         </w:rPr>
         <w:drawing>
-          <wp:anchor distT="0" distB="0" distL="114300" distR="114300" simplePos="0" relativeHeight="251713536" behindDoc="0" locked="0" layoutInCell="1" allowOverlap="1" wp14:anchorId="21C42057" wp14:editId="7C196552">
-            <wp:simplePos x="0" y="0"/>
-            <wp:positionH relativeFrom="column">
-              <wp:posOffset>98324</wp:posOffset>
-            </wp:positionH>
-            <wp:positionV relativeFrom="paragraph">
-              <wp:posOffset>0</wp:posOffset>
-            </wp:positionV>
-            <wp:extent cx="5763600" cy="4629600"/>
-            <wp:effectExtent l="0" t="0" r="8890" b="0"/>
-            <wp:wrapTopAndBottom/>
-            <wp:docPr id="41" name="Picture 41"/>
+          <wp:inline distT="0" distB="0" distL="0" distR="0" wp14:anchorId="1A00BE63" wp14:editId="0FD05D08">
+            <wp:extent cx="4703445" cy="4535170"/>
+            <wp:effectExtent l="0" t="0" r="1905" b="0"/>
+            <wp:docPr id="46" name="Picture 46"/>
             <wp:cNvGraphicFramePr>
               <a:graphicFrameLocks xmlns:a="http://schemas.openxmlformats.org/drawingml/2006/main" noChangeAspect="1"/>
             </wp:cNvGraphicFramePr>
@@ -17308,13 +17177,13 @@
               <a:graphicData uri="http://schemas.openxmlformats.org/drawingml/2006/picture">
                 <pic:pic xmlns:pic="http://schemas.openxmlformats.org/drawingml/2006/picture">
                   <pic:nvPicPr>
-                    <pic:cNvPr id="0" name="Picture 88"/>
+                    <pic:cNvPr id="0" name="Picture 16"/>
                     <pic:cNvPicPr>
                       <a:picLocks noChangeAspect="1" noChangeArrowheads="1"/>
                     </pic:cNvPicPr>
                   </pic:nvPicPr>
                   <pic:blipFill>
-                    <a:blip r:embed="rId32">
+                    <a:blip r:embed="rId34">
                       <a:extLst>
                         <a:ext uri="{28A0092B-C50C-407E-A947-70E740481C1C}">
                           <a14:useLocalDpi xmlns:a14="http://schemas.microsoft.com/office/drawing/2010/main" val="0"/>
@@ -17329,7 +17198,7 @@
                   <pic:spPr bwMode="auto">
                     <a:xfrm>
                       <a:off x="0" y="0"/>
-                      <a:ext cx="5763600" cy="4629600"/>
+                      <a:ext cx="4703445" cy="4535170"/>
                     </a:xfrm>
                     <a:prstGeom prst="rect">
                       <a:avLst/>
@@ -17342,13 +17211,7 @@
                 </pic:pic>
               </a:graphicData>
             </a:graphic>
-            <wp14:sizeRelH relativeFrom="margin">
-              <wp14:pctWidth>0</wp14:pctWidth>
-            </wp14:sizeRelH>
-            <wp14:sizeRelV relativeFrom="margin">
-              <wp14:pctHeight>0</wp14:pctHeight>
-            </wp14:sizeRelV>
-          </wp:anchor>
+          </wp:inline>
         </w:drawing>
       </w:r>
     </w:p>
@@ -17411,7 +17274,7 @@
                     </pic:cNvPicPr>
                   </pic:nvPicPr>
                   <pic:blipFill>
-                    <a:blip r:embed="rId33">
+                    <a:blip r:embed="rId35">
                       <a:extLst>
                         <a:ext uri="{28A0092B-C50C-407E-A947-70E740481C1C}">
                           <a14:useLocalDpi xmlns:a14="http://schemas.microsoft.com/office/drawing/2010/main" val="0"/>
@@ -17512,7 +17375,7 @@
                     </pic:cNvPicPr>
                   </pic:nvPicPr>
                   <pic:blipFill>
-                    <a:blip r:embed="rId34">
+                    <a:blip r:embed="rId36">
                       <a:extLst>
                         <a:ext uri="{28A0092B-C50C-407E-A947-70E740481C1C}">
                           <a14:useLocalDpi xmlns:a14="http://schemas.microsoft.com/office/drawing/2010/main" val="0"/>
@@ -17806,10 +17669,18 @@
           <w:numId w:val="1"/>
         </w:numPr>
       </w:pPr>
-      <w:bookmarkStart w:id="38" w:name="_Toc512372206"/>
+      <w:bookmarkStart w:id="37" w:name="_Toc512372206"/>
       <w:r>
         <w:t>Testy</w:t>
       </w:r>
+      <w:bookmarkEnd w:id="37"/>
+    </w:p>
+    <w:p/>
+    <w:p>
+      <w:pPr>
+        <w:ind w:left="360"/>
+      </w:pPr>
+      <w:bookmarkStart w:id="38" w:name="_GoBack"/>
       <w:bookmarkEnd w:id="38"/>
     </w:p>
     <w:p>
@@ -18056,7 +17927,7 @@
               </w:tblPr>
               <w:tblGrid>
                 <w:gridCol w:w="332"/>
-                <w:gridCol w:w="8740"/>
+                <w:gridCol w:w="8739"/>
               </w:tblGrid>
               <w:tr>
                 <w:trPr>
@@ -18430,13 +18301,155 @@
     </w:sdt>
     <w:p/>
     <w:sectPr>
+      <w:footerReference w:type="even" r:id="rId37"/>
+      <w:footerReference w:type="default" r:id="rId38"/>
       <w:pgSz w:w="11906" w:h="16838"/>
-      <w:pgMar w:top="1417" w:right="1417" w:bottom="1417" w:left="1417" w:header="708" w:footer="708" w:gutter="0"/>
+      <w:pgMar w:top="1418" w:right="1134" w:bottom="1418" w:left="1701" w:header="709" w:footer="709" w:gutter="0"/>
+      <w:pgNumType w:start="5"/>
       <w:cols w:space="708"/>
       <w:docGrid w:linePitch="360"/>
     </w:sectPr>
   </w:body>
 </w:document>
+</file>
+
+<file path=word/endnotes.xml><?xml version="1.0" encoding="utf-8"?>
+<w:endnotes xmlns:wpc="http://schemas.microsoft.com/office/word/2010/wordprocessingCanvas" xmlns:mc="http://schemas.openxmlformats.org/markup-compatibility/2006" xmlns:o="urn:schemas-microsoft-com:office:office" xmlns:r="http://schemas.openxmlformats.org/officeDocument/2006/relationships" xmlns:m="http://schemas.openxmlformats.org/officeDocument/2006/math" xmlns:v="urn:schemas-microsoft-com:vml" xmlns:wp14="http://schemas.microsoft.com/office/word/2010/wordprocessingDrawing" xmlns:wp="http://schemas.openxmlformats.org/drawingml/2006/wordprocessingDrawing" xmlns:w10="urn:schemas-microsoft-com:office:word" xmlns:w="http://schemas.openxmlformats.org/wordprocessingml/2006/main" xmlns:w14="http://schemas.microsoft.com/office/word/2010/wordml" xmlns:w15="http://schemas.microsoft.com/office/word/2012/wordml" xmlns:wpg="http://schemas.microsoft.com/office/word/2010/wordprocessingGroup" xmlns:wpi="http://schemas.microsoft.com/office/word/2010/wordprocessingInk" xmlns:wne="http://schemas.microsoft.com/office/word/2006/wordml" xmlns:wps="http://schemas.microsoft.com/office/word/2010/wordprocessingShape" mc:Ignorable="w14 w15 wp14">
+  <w:endnote w:type="separator" w:id="-1">
+    <w:p>
+      <w:pPr>
+        <w:spacing w:after="0" w:line="240" w:lineRule="auto"/>
+      </w:pPr>
+      <w:r>
+        <w:separator/>
+      </w:r>
+    </w:p>
+  </w:endnote>
+  <w:endnote w:type="continuationSeparator" w:id="0">
+    <w:p>
+      <w:pPr>
+        <w:spacing w:after="0" w:line="240" w:lineRule="auto"/>
+      </w:pPr>
+      <w:r>
+        <w:continuationSeparator/>
+      </w:r>
+    </w:p>
+  </w:endnote>
+</w:endnotes>
+</file>
+
+<file path=word/footer1.xml><?xml version="1.0" encoding="utf-8"?>
+<w:ftr xmlns:wpc="http://schemas.microsoft.com/office/word/2010/wordprocessingCanvas" xmlns:mc="http://schemas.openxmlformats.org/markup-compatibility/2006" xmlns:o="urn:schemas-microsoft-com:office:office" xmlns:r="http://schemas.openxmlformats.org/officeDocument/2006/relationships" xmlns:m="http://schemas.openxmlformats.org/officeDocument/2006/math" xmlns:v="urn:schemas-microsoft-com:vml" xmlns:wp14="http://schemas.microsoft.com/office/word/2010/wordprocessingDrawing" xmlns:wp="http://schemas.openxmlformats.org/drawingml/2006/wordprocessingDrawing" xmlns:w10="urn:schemas-microsoft-com:office:word" xmlns:w="http://schemas.openxmlformats.org/wordprocessingml/2006/main" xmlns:w14="http://schemas.microsoft.com/office/word/2010/wordml" xmlns:w15="http://schemas.microsoft.com/office/word/2012/wordml" xmlns:wpg="http://schemas.microsoft.com/office/word/2010/wordprocessingGroup" xmlns:wpi="http://schemas.microsoft.com/office/word/2010/wordprocessingInk" xmlns:wne="http://schemas.microsoft.com/office/word/2006/wordml" xmlns:wps="http://schemas.microsoft.com/office/word/2010/wordprocessingShape" mc:Ignorable="w14 w15 wp14">
+  <w:sdt>
+    <w:sdtPr>
+      <w:id w:val="558059474"/>
+      <w:docPartObj>
+        <w:docPartGallery w:val="Page Numbers (Bottom of Page)"/>
+        <w:docPartUnique/>
+      </w:docPartObj>
+    </w:sdtPr>
+    <w:sdtContent>
+      <w:p>
+        <w:pPr>
+          <w:pStyle w:val="Footer"/>
+        </w:pPr>
+        <w:r>
+          <w:fldChar w:fldCharType="begin"/>
+        </w:r>
+        <w:r>
+          <w:instrText>PAGE   \* MERGEFORMAT</w:instrText>
+        </w:r>
+        <w:r>
+          <w:fldChar w:fldCharType="separate"/>
+        </w:r>
+        <w:r>
+          <w:rPr>
+            <w:noProof/>
+          </w:rPr>
+          <w:t>46</w:t>
+        </w:r>
+        <w:r>
+          <w:fldChar w:fldCharType="end"/>
+        </w:r>
+      </w:p>
+    </w:sdtContent>
+  </w:sdt>
+  <w:p>
+    <w:pPr>
+      <w:pStyle w:val="Footer"/>
+    </w:pPr>
+  </w:p>
+</w:ftr>
+</file>
+
+<file path=word/footer2.xml><?xml version="1.0" encoding="utf-8"?>
+<w:ftr xmlns:wpc="http://schemas.microsoft.com/office/word/2010/wordprocessingCanvas" xmlns:mc="http://schemas.openxmlformats.org/markup-compatibility/2006" xmlns:o="urn:schemas-microsoft-com:office:office" xmlns:r="http://schemas.openxmlformats.org/officeDocument/2006/relationships" xmlns:m="http://schemas.openxmlformats.org/officeDocument/2006/math" xmlns:v="urn:schemas-microsoft-com:vml" xmlns:wp14="http://schemas.microsoft.com/office/word/2010/wordprocessingDrawing" xmlns:wp="http://schemas.openxmlformats.org/drawingml/2006/wordprocessingDrawing" xmlns:w10="urn:schemas-microsoft-com:office:word" xmlns:w="http://schemas.openxmlformats.org/wordprocessingml/2006/main" xmlns:w14="http://schemas.microsoft.com/office/word/2010/wordml" xmlns:w15="http://schemas.microsoft.com/office/word/2012/wordml" xmlns:wpg="http://schemas.microsoft.com/office/word/2010/wordprocessingGroup" xmlns:wpi="http://schemas.microsoft.com/office/word/2010/wordprocessingInk" xmlns:wne="http://schemas.microsoft.com/office/word/2006/wordml" xmlns:wps="http://schemas.microsoft.com/office/word/2010/wordprocessingShape" mc:Ignorable="w14 w15 wp14">
+  <w:sdt>
+    <w:sdtPr>
+      <w:id w:val="-1795830880"/>
+      <w:docPartObj>
+        <w:docPartGallery w:val="Page Numbers (Bottom of Page)"/>
+        <w:docPartUnique/>
+      </w:docPartObj>
+    </w:sdtPr>
+    <w:sdtContent>
+      <w:p>
+        <w:pPr>
+          <w:pStyle w:val="Footer"/>
+          <w:jc w:val="right"/>
+        </w:pPr>
+        <w:r>
+          <w:fldChar w:fldCharType="begin"/>
+        </w:r>
+        <w:r>
+          <w:instrText>PAGE   \* MERGEFORMAT</w:instrText>
+        </w:r>
+        <w:r>
+          <w:fldChar w:fldCharType="separate"/>
+        </w:r>
+        <w:r>
+          <w:rPr>
+            <w:noProof/>
+          </w:rPr>
+          <w:t>47</w:t>
+        </w:r>
+        <w:r>
+          <w:fldChar w:fldCharType="end"/>
+        </w:r>
+      </w:p>
+    </w:sdtContent>
+  </w:sdt>
+  <w:p>
+    <w:pPr>
+      <w:pStyle w:val="Footer"/>
+    </w:pPr>
+  </w:p>
+</w:ftr>
+</file>
+
+<file path=word/footnotes.xml><?xml version="1.0" encoding="utf-8"?>
+<w:footnotes xmlns:wpc="http://schemas.microsoft.com/office/word/2010/wordprocessingCanvas" xmlns:mc="http://schemas.openxmlformats.org/markup-compatibility/2006" xmlns:o="urn:schemas-microsoft-com:office:office" xmlns:r="http://schemas.openxmlformats.org/officeDocument/2006/relationships" xmlns:m="http://schemas.openxmlformats.org/officeDocument/2006/math" xmlns:v="urn:schemas-microsoft-com:vml" xmlns:wp14="http://schemas.microsoft.com/office/word/2010/wordprocessingDrawing" xmlns:wp="http://schemas.openxmlformats.org/drawingml/2006/wordprocessingDrawing" xmlns:w10="urn:schemas-microsoft-com:office:word" xmlns:w="http://schemas.openxmlformats.org/wordprocessingml/2006/main" xmlns:w14="http://schemas.microsoft.com/office/word/2010/wordml" xmlns:w15="http://schemas.microsoft.com/office/word/2012/wordml" xmlns:wpg="http://schemas.microsoft.com/office/word/2010/wordprocessingGroup" xmlns:wpi="http://schemas.microsoft.com/office/word/2010/wordprocessingInk" xmlns:wne="http://schemas.microsoft.com/office/word/2006/wordml" xmlns:wps="http://schemas.microsoft.com/office/word/2010/wordprocessingShape" mc:Ignorable="w14 w15 wp14">
+  <w:footnote w:type="separator" w:id="-1">
+    <w:p>
+      <w:pPr>
+        <w:spacing w:after="0" w:line="240" w:lineRule="auto"/>
+      </w:pPr>
+      <w:r>
+        <w:separator/>
+      </w:r>
+    </w:p>
+  </w:footnote>
+  <w:footnote w:type="continuationSeparator" w:id="0">
+    <w:p>
+      <w:pPr>
+        <w:spacing w:after="0" w:line="240" w:lineRule="auto"/>
+      </w:pPr>
+      <w:r>
+        <w:continuationSeparator/>
+      </w:r>
+    </w:p>
+  </w:footnote>
+</w:footnotes>
 </file>
 
 <file path=word/numbering.xml><?xml version="1.0" encoding="utf-8"?>
@@ -18790,7 +18803,7 @@
       <w:lvlText w:val=""/>
       <w:lvlJc w:val="left"/>
       <w:pPr>
-        <w:ind w:left="2136" w:hanging="360"/>
+        <w:ind w:left="1776" w:hanging="360"/>
       </w:pPr>
       <w:rPr>
         <w:rFonts w:ascii="Symbol" w:hAnsi="Symbol" w:hint="default"/>
@@ -18802,7 +18815,7 @@
       <w:lvlText w:val="o"/>
       <w:lvlJc w:val="left"/>
       <w:pPr>
-        <w:ind w:left="2856" w:hanging="360"/>
+        <w:ind w:left="2496" w:hanging="360"/>
       </w:pPr>
       <w:rPr>
         <w:rFonts w:ascii="Courier New" w:hAnsi="Courier New" w:cs="Courier New" w:hint="default"/>
@@ -18814,7 +18827,7 @@
       <w:lvlText w:val=""/>
       <w:lvlJc w:val="left"/>
       <w:pPr>
-        <w:ind w:left="3576" w:hanging="360"/>
+        <w:ind w:left="3216" w:hanging="360"/>
       </w:pPr>
       <w:rPr>
         <w:rFonts w:ascii="Wingdings" w:hAnsi="Wingdings" w:hint="default"/>
@@ -18826,7 +18839,7 @@
       <w:lvlText w:val=""/>
       <w:lvlJc w:val="left"/>
       <w:pPr>
-        <w:ind w:left="4296" w:hanging="360"/>
+        <w:ind w:left="3936" w:hanging="360"/>
       </w:pPr>
       <w:rPr>
         <w:rFonts w:ascii="Symbol" w:hAnsi="Symbol" w:hint="default"/>
@@ -18838,7 +18851,7 @@
       <w:lvlText w:val="o"/>
       <w:lvlJc w:val="left"/>
       <w:pPr>
-        <w:ind w:left="5016" w:hanging="360"/>
+        <w:ind w:left="4656" w:hanging="360"/>
       </w:pPr>
       <w:rPr>
         <w:rFonts w:ascii="Courier New" w:hAnsi="Courier New" w:cs="Courier New" w:hint="default"/>
@@ -18850,7 +18863,7 @@
       <w:lvlText w:val=""/>
       <w:lvlJc w:val="left"/>
       <w:pPr>
-        <w:ind w:left="5736" w:hanging="360"/>
+        <w:ind w:left="5376" w:hanging="360"/>
       </w:pPr>
       <w:rPr>
         <w:rFonts w:ascii="Wingdings" w:hAnsi="Wingdings" w:hint="default"/>
@@ -18862,7 +18875,7 @@
       <w:lvlText w:val=""/>
       <w:lvlJc w:val="left"/>
       <w:pPr>
-        <w:ind w:left="6456" w:hanging="360"/>
+        <w:ind w:left="6096" w:hanging="360"/>
       </w:pPr>
       <w:rPr>
         <w:rFonts w:ascii="Symbol" w:hAnsi="Symbol" w:hint="default"/>
@@ -18874,7 +18887,7 @@
       <w:lvlText w:val="o"/>
       <w:lvlJc w:val="left"/>
       <w:pPr>
-        <w:ind w:left="7176" w:hanging="360"/>
+        <w:ind w:left="6816" w:hanging="360"/>
       </w:pPr>
       <w:rPr>
         <w:rFonts w:ascii="Courier New" w:hAnsi="Courier New" w:cs="Courier New" w:hint="default"/>
@@ -18886,7 +18899,7 @@
       <w:lvlText w:val=""/>
       <w:lvlJc w:val="left"/>
       <w:pPr>
-        <w:ind w:left="7896" w:hanging="360"/>
+        <w:ind w:left="7536" w:hanging="360"/>
       </w:pPr>
       <w:rPr>
         <w:rFonts w:ascii="Wingdings" w:hAnsi="Wingdings" w:hint="default"/>
@@ -19215,7 +19228,7 @@
       <w:lvlText w:val=""/>
       <w:lvlJc w:val="left"/>
       <w:pPr>
-        <w:ind w:left="2136" w:hanging="360"/>
+        <w:ind w:left="1776" w:hanging="360"/>
       </w:pPr>
       <w:rPr>
         <w:rFonts w:ascii="Symbol" w:hAnsi="Symbol" w:hint="default"/>
@@ -19227,7 +19240,7 @@
       <w:lvlText w:val="o"/>
       <w:lvlJc w:val="left"/>
       <w:pPr>
-        <w:ind w:left="2856" w:hanging="360"/>
+        <w:ind w:left="2496" w:hanging="360"/>
       </w:pPr>
       <w:rPr>
         <w:rFonts w:ascii="Courier New" w:hAnsi="Courier New" w:cs="Courier New" w:hint="default"/>
@@ -19239,7 +19252,7 @@
       <w:lvlText w:val=""/>
       <w:lvlJc w:val="left"/>
       <w:pPr>
-        <w:ind w:left="3576" w:hanging="360"/>
+        <w:ind w:left="3216" w:hanging="360"/>
       </w:pPr>
       <w:rPr>
         <w:rFonts w:ascii="Wingdings" w:hAnsi="Wingdings" w:hint="default"/>
@@ -19251,7 +19264,7 @@
       <w:lvlText w:val=""/>
       <w:lvlJc w:val="left"/>
       <w:pPr>
-        <w:ind w:left="4296" w:hanging="360"/>
+        <w:ind w:left="3936" w:hanging="360"/>
       </w:pPr>
       <w:rPr>
         <w:rFonts w:ascii="Symbol" w:hAnsi="Symbol" w:hint="default"/>
@@ -19263,7 +19276,7 @@
       <w:lvlText w:val="o"/>
       <w:lvlJc w:val="left"/>
       <w:pPr>
-        <w:ind w:left="5016" w:hanging="360"/>
+        <w:ind w:left="4656" w:hanging="360"/>
       </w:pPr>
       <w:rPr>
         <w:rFonts w:ascii="Courier New" w:hAnsi="Courier New" w:cs="Courier New" w:hint="default"/>
@@ -19275,7 +19288,7 @@
       <w:lvlText w:val=""/>
       <w:lvlJc w:val="left"/>
       <w:pPr>
-        <w:ind w:left="5736" w:hanging="360"/>
+        <w:ind w:left="5376" w:hanging="360"/>
       </w:pPr>
       <w:rPr>
         <w:rFonts w:ascii="Wingdings" w:hAnsi="Wingdings" w:hint="default"/>
@@ -19287,7 +19300,7 @@
       <w:lvlText w:val=""/>
       <w:lvlJc w:val="left"/>
       <w:pPr>
-        <w:ind w:left="6456" w:hanging="360"/>
+        <w:ind w:left="6096" w:hanging="360"/>
       </w:pPr>
       <w:rPr>
         <w:rFonts w:ascii="Symbol" w:hAnsi="Symbol" w:hint="default"/>
@@ -19299,7 +19312,7 @@
       <w:lvlText w:val="o"/>
       <w:lvlJc w:val="left"/>
       <w:pPr>
-        <w:ind w:left="7176" w:hanging="360"/>
+        <w:ind w:left="6816" w:hanging="360"/>
       </w:pPr>
       <w:rPr>
         <w:rFonts w:ascii="Courier New" w:hAnsi="Courier New" w:cs="Courier New" w:hint="default"/>
@@ -19311,7 +19324,7 @@
       <w:lvlText w:val=""/>
       <w:lvlJc w:val="left"/>
       <w:pPr>
-        <w:ind w:left="7896" w:hanging="360"/>
+        <w:ind w:left="7536" w:hanging="360"/>
       </w:pPr>
       <w:rPr>
         <w:rFonts w:ascii="Wingdings" w:hAnsi="Wingdings" w:hint="default"/>
@@ -19527,7 +19540,7 @@
       <w:lvlText w:val=""/>
       <w:lvlJc w:val="left"/>
       <w:pPr>
-        <w:ind w:left="2136" w:hanging="360"/>
+        <w:ind w:left="1776" w:hanging="360"/>
       </w:pPr>
       <w:rPr>
         <w:rFonts w:ascii="Symbol" w:hAnsi="Symbol" w:hint="default"/>
@@ -19539,7 +19552,7 @@
       <w:lvlText w:val="o"/>
       <w:lvlJc w:val="left"/>
       <w:pPr>
-        <w:ind w:left="2856" w:hanging="360"/>
+        <w:ind w:left="2496" w:hanging="360"/>
       </w:pPr>
       <w:rPr>
         <w:rFonts w:ascii="Courier New" w:hAnsi="Courier New" w:cs="Courier New" w:hint="default"/>
@@ -19551,7 +19564,7 @@
       <w:lvlText w:val=""/>
       <w:lvlJc w:val="left"/>
       <w:pPr>
-        <w:ind w:left="3576" w:hanging="360"/>
+        <w:ind w:left="3216" w:hanging="360"/>
       </w:pPr>
       <w:rPr>
         <w:rFonts w:ascii="Wingdings" w:hAnsi="Wingdings" w:hint="default"/>
@@ -19563,7 +19576,7 @@
       <w:lvlText w:val=""/>
       <w:lvlJc w:val="left"/>
       <w:pPr>
-        <w:ind w:left="4296" w:hanging="360"/>
+        <w:ind w:left="3936" w:hanging="360"/>
       </w:pPr>
       <w:rPr>
         <w:rFonts w:ascii="Symbol" w:hAnsi="Symbol" w:hint="default"/>
@@ -19575,7 +19588,7 @@
       <w:lvlText w:val="o"/>
       <w:lvlJc w:val="left"/>
       <w:pPr>
-        <w:ind w:left="5016" w:hanging="360"/>
+        <w:ind w:left="4656" w:hanging="360"/>
       </w:pPr>
       <w:rPr>
         <w:rFonts w:ascii="Courier New" w:hAnsi="Courier New" w:cs="Courier New" w:hint="default"/>
@@ -19587,7 +19600,7 @@
       <w:lvlText w:val=""/>
       <w:lvlJc w:val="left"/>
       <w:pPr>
-        <w:ind w:left="5736" w:hanging="360"/>
+        <w:ind w:left="5376" w:hanging="360"/>
       </w:pPr>
       <w:rPr>
         <w:rFonts w:ascii="Wingdings" w:hAnsi="Wingdings" w:hint="default"/>
@@ -19599,7 +19612,7 @@
       <w:lvlText w:val=""/>
       <w:lvlJc w:val="left"/>
       <w:pPr>
-        <w:ind w:left="6456" w:hanging="360"/>
+        <w:ind w:left="6096" w:hanging="360"/>
       </w:pPr>
       <w:rPr>
         <w:rFonts w:ascii="Symbol" w:hAnsi="Symbol" w:hint="default"/>
@@ -19611,7 +19624,7 @@
       <w:lvlText w:val="o"/>
       <w:lvlJc w:val="left"/>
       <w:pPr>
-        <w:ind w:left="7176" w:hanging="360"/>
+        <w:ind w:left="6816" w:hanging="360"/>
       </w:pPr>
       <w:rPr>
         <w:rFonts w:ascii="Courier New" w:hAnsi="Courier New" w:cs="Courier New" w:hint="default"/>
@@ -19623,7 +19636,7 @@
       <w:lvlText w:val=""/>
       <w:lvlJc w:val="left"/>
       <w:pPr>
-        <w:ind w:left="7896" w:hanging="360"/>
+        <w:ind w:left="7536" w:hanging="360"/>
       </w:pPr>
       <w:rPr>
         <w:rFonts w:ascii="Wingdings" w:hAnsi="Wingdings" w:hint="default"/>
@@ -19839,7 +19852,7 @@
       <w:lvlText w:val=""/>
       <w:lvlJc w:val="left"/>
       <w:pPr>
-        <w:ind w:left="2136" w:hanging="360"/>
+        <w:ind w:left="1068" w:hanging="360"/>
       </w:pPr>
       <w:rPr>
         <w:rFonts w:ascii="Symbol" w:hAnsi="Symbol" w:hint="default"/>
@@ -19851,7 +19864,7 @@
       <w:lvlText w:val="o"/>
       <w:lvlJc w:val="left"/>
       <w:pPr>
-        <w:ind w:left="2856" w:hanging="360"/>
+        <w:ind w:left="1788" w:hanging="360"/>
       </w:pPr>
       <w:rPr>
         <w:rFonts w:ascii="Courier New" w:hAnsi="Courier New" w:cs="Courier New" w:hint="default"/>
@@ -19863,7 +19876,7 @@
       <w:lvlText w:val=""/>
       <w:lvlJc w:val="left"/>
       <w:pPr>
-        <w:ind w:left="3576" w:hanging="360"/>
+        <w:ind w:left="2508" w:hanging="360"/>
       </w:pPr>
       <w:rPr>
         <w:rFonts w:ascii="Wingdings" w:hAnsi="Wingdings" w:hint="default"/>
@@ -19875,7 +19888,7 @@
       <w:lvlText w:val=""/>
       <w:lvlJc w:val="left"/>
       <w:pPr>
-        <w:ind w:left="4296" w:hanging="360"/>
+        <w:ind w:left="3228" w:hanging="360"/>
       </w:pPr>
       <w:rPr>
         <w:rFonts w:ascii="Symbol" w:hAnsi="Symbol" w:hint="default"/>
@@ -19887,7 +19900,7 @@
       <w:lvlText w:val="o"/>
       <w:lvlJc w:val="left"/>
       <w:pPr>
-        <w:ind w:left="5016" w:hanging="360"/>
+        <w:ind w:left="3948" w:hanging="360"/>
       </w:pPr>
       <w:rPr>
         <w:rFonts w:ascii="Courier New" w:hAnsi="Courier New" w:cs="Courier New" w:hint="default"/>
@@ -19899,7 +19912,7 @@
       <w:lvlText w:val=""/>
       <w:lvlJc w:val="left"/>
       <w:pPr>
-        <w:ind w:left="5736" w:hanging="360"/>
+        <w:ind w:left="4668" w:hanging="360"/>
       </w:pPr>
       <w:rPr>
         <w:rFonts w:ascii="Wingdings" w:hAnsi="Wingdings" w:hint="default"/>
@@ -19911,7 +19924,7 @@
       <w:lvlText w:val=""/>
       <w:lvlJc w:val="left"/>
       <w:pPr>
-        <w:ind w:left="6456" w:hanging="360"/>
+        <w:ind w:left="5388" w:hanging="360"/>
       </w:pPr>
       <w:rPr>
         <w:rFonts w:ascii="Symbol" w:hAnsi="Symbol" w:hint="default"/>
@@ -19923,7 +19936,7 @@
       <w:lvlText w:val="o"/>
       <w:lvlJc w:val="left"/>
       <w:pPr>
-        <w:ind w:left="7176" w:hanging="360"/>
+        <w:ind w:left="6108" w:hanging="360"/>
       </w:pPr>
       <w:rPr>
         <w:rFonts w:ascii="Courier New" w:hAnsi="Courier New" w:cs="Courier New" w:hint="default"/>
@@ -19935,7 +19948,7 @@
       <w:lvlText w:val=""/>
       <w:lvlJc w:val="left"/>
       <w:pPr>
-        <w:ind w:left="7896" w:hanging="360"/>
+        <w:ind w:left="6828" w:hanging="360"/>
       </w:pPr>
       <w:rPr>
         <w:rFonts w:ascii="Wingdings" w:hAnsi="Wingdings" w:hint="default"/>
@@ -22303,7 +22316,7 @@
       <w:lvlText w:val=""/>
       <w:lvlJc w:val="left"/>
       <w:pPr>
-        <w:ind w:left="2136" w:hanging="360"/>
+        <w:ind w:left="1776" w:hanging="360"/>
       </w:pPr>
       <w:rPr>
         <w:rFonts w:ascii="Symbol" w:hAnsi="Symbol" w:hint="default"/>
@@ -22315,7 +22328,7 @@
       <w:lvlText w:val="o"/>
       <w:lvlJc w:val="left"/>
       <w:pPr>
-        <w:ind w:left="2856" w:hanging="360"/>
+        <w:ind w:left="2496" w:hanging="360"/>
       </w:pPr>
       <w:rPr>
         <w:rFonts w:ascii="Courier New" w:hAnsi="Courier New" w:cs="Courier New" w:hint="default"/>
@@ -22327,7 +22340,7 @@
       <w:lvlText w:val=""/>
       <w:lvlJc w:val="left"/>
       <w:pPr>
-        <w:ind w:left="3576" w:hanging="360"/>
+        <w:ind w:left="3216" w:hanging="360"/>
       </w:pPr>
       <w:rPr>
         <w:rFonts w:ascii="Wingdings" w:hAnsi="Wingdings" w:hint="default"/>
@@ -22339,7 +22352,7 @@
       <w:lvlText w:val=""/>
       <w:lvlJc w:val="left"/>
       <w:pPr>
-        <w:ind w:left="4296" w:hanging="360"/>
+        <w:ind w:left="3936" w:hanging="360"/>
       </w:pPr>
       <w:rPr>
         <w:rFonts w:ascii="Symbol" w:hAnsi="Symbol" w:hint="default"/>
@@ -22351,7 +22364,7 @@
       <w:lvlText w:val="o"/>
       <w:lvlJc w:val="left"/>
       <w:pPr>
-        <w:ind w:left="5016" w:hanging="360"/>
+        <w:ind w:left="4656" w:hanging="360"/>
       </w:pPr>
       <w:rPr>
         <w:rFonts w:ascii="Courier New" w:hAnsi="Courier New" w:cs="Courier New" w:hint="default"/>
@@ -22363,7 +22376,7 @@
       <w:lvlText w:val=""/>
       <w:lvlJc w:val="left"/>
       <w:pPr>
-        <w:ind w:left="5736" w:hanging="360"/>
+        <w:ind w:left="5376" w:hanging="360"/>
       </w:pPr>
       <w:rPr>
         <w:rFonts w:ascii="Wingdings" w:hAnsi="Wingdings" w:hint="default"/>
@@ -22375,7 +22388,7 @@
       <w:lvlText w:val=""/>
       <w:lvlJc w:val="left"/>
       <w:pPr>
-        <w:ind w:left="6456" w:hanging="360"/>
+        <w:ind w:left="6096" w:hanging="360"/>
       </w:pPr>
       <w:rPr>
         <w:rFonts w:ascii="Symbol" w:hAnsi="Symbol" w:hint="default"/>
@@ -22387,7 +22400,7 @@
       <w:lvlText w:val="o"/>
       <w:lvlJc w:val="left"/>
       <w:pPr>
-        <w:ind w:left="7176" w:hanging="360"/>
+        <w:ind w:left="6816" w:hanging="360"/>
       </w:pPr>
       <w:rPr>
         <w:rFonts w:ascii="Courier New" w:hAnsi="Courier New" w:cs="Courier New" w:hint="default"/>
@@ -22399,7 +22412,7 @@
       <w:lvlText w:val=""/>
       <w:lvlJc w:val="left"/>
       <w:pPr>
-        <w:ind w:left="7896" w:hanging="360"/>
+        <w:ind w:left="7536" w:hanging="360"/>
       </w:pPr>
       <w:rPr>
         <w:rFonts w:ascii="Wingdings" w:hAnsi="Wingdings" w:hint="default"/>
@@ -23242,7 +23255,7 @@
       <w:lvlText w:val=""/>
       <w:lvlJc w:val="left"/>
       <w:pPr>
-        <w:ind w:left="2136" w:hanging="360"/>
+        <w:ind w:left="1776" w:hanging="360"/>
       </w:pPr>
       <w:rPr>
         <w:rFonts w:ascii="Symbol" w:hAnsi="Symbol" w:hint="default"/>
@@ -23254,7 +23267,7 @@
       <w:lvlText w:val="o"/>
       <w:lvlJc w:val="left"/>
       <w:pPr>
-        <w:ind w:left="2856" w:hanging="360"/>
+        <w:ind w:left="2496" w:hanging="360"/>
       </w:pPr>
       <w:rPr>
         <w:rFonts w:ascii="Courier New" w:hAnsi="Courier New" w:cs="Courier New" w:hint="default"/>
@@ -23266,7 +23279,7 @@
       <w:lvlText w:val=""/>
       <w:lvlJc w:val="left"/>
       <w:pPr>
-        <w:ind w:left="3576" w:hanging="360"/>
+        <w:ind w:left="3216" w:hanging="360"/>
       </w:pPr>
       <w:rPr>
         <w:rFonts w:ascii="Wingdings" w:hAnsi="Wingdings" w:hint="default"/>
@@ -23278,7 +23291,7 @@
       <w:lvlText w:val=""/>
       <w:lvlJc w:val="left"/>
       <w:pPr>
-        <w:ind w:left="4296" w:hanging="360"/>
+        <w:ind w:left="3936" w:hanging="360"/>
       </w:pPr>
       <w:rPr>
         <w:rFonts w:ascii="Symbol" w:hAnsi="Symbol" w:hint="default"/>
@@ -23290,7 +23303,7 @@
       <w:lvlText w:val="o"/>
       <w:lvlJc w:val="left"/>
       <w:pPr>
-        <w:ind w:left="5016" w:hanging="360"/>
+        <w:ind w:left="4656" w:hanging="360"/>
       </w:pPr>
       <w:rPr>
         <w:rFonts w:ascii="Courier New" w:hAnsi="Courier New" w:cs="Courier New" w:hint="default"/>
@@ -23302,7 +23315,7 @@
       <w:lvlText w:val=""/>
       <w:lvlJc w:val="left"/>
       <w:pPr>
-        <w:ind w:left="5736" w:hanging="360"/>
+        <w:ind w:left="5376" w:hanging="360"/>
       </w:pPr>
       <w:rPr>
         <w:rFonts w:ascii="Wingdings" w:hAnsi="Wingdings" w:hint="default"/>
@@ -23314,7 +23327,7 @@
       <w:lvlText w:val=""/>
       <w:lvlJc w:val="left"/>
       <w:pPr>
-        <w:ind w:left="6456" w:hanging="360"/>
+        <w:ind w:left="6096" w:hanging="360"/>
       </w:pPr>
       <w:rPr>
         <w:rFonts w:ascii="Symbol" w:hAnsi="Symbol" w:hint="default"/>
@@ -23326,7 +23339,7 @@
       <w:lvlText w:val="o"/>
       <w:lvlJc w:val="left"/>
       <w:pPr>
-        <w:ind w:left="7176" w:hanging="360"/>
+        <w:ind w:left="6816" w:hanging="360"/>
       </w:pPr>
       <w:rPr>
         <w:rFonts w:ascii="Courier New" w:hAnsi="Courier New" w:cs="Courier New" w:hint="default"/>
@@ -23338,7 +23351,7 @@
       <w:lvlText w:val=""/>
       <w:lvlJc w:val="left"/>
       <w:pPr>
-        <w:ind w:left="7896" w:hanging="360"/>
+        <w:ind w:left="7536" w:hanging="360"/>
       </w:pPr>
       <w:rPr>
         <w:rFonts w:ascii="Wingdings" w:hAnsi="Wingdings" w:hint="default"/>
@@ -24640,6 +24653,56 @@
       <w:szCs w:val="18"/>
     </w:rPr>
   </w:style>
+  <w:style w:type="paragraph" w:styleId="Header">
+    <w:name w:val="header"/>
+    <w:basedOn w:val="Normal"/>
+    <w:link w:val="HeaderChar"/>
+    <w:uiPriority w:val="99"/>
+    <w:unhideWhenUsed/>
+    <w:rsid w:val="00B91D32"/>
+    <w:pPr>
+      <w:tabs>
+        <w:tab w:val="center" w:pos="4536"/>
+        <w:tab w:val="right" w:pos="9072"/>
+      </w:tabs>
+      <w:spacing w:after="0" w:line="240" w:lineRule="auto"/>
+    </w:pPr>
+  </w:style>
+  <w:style w:type="character" w:customStyle="1" w:styleId="HeaderChar">
+    <w:name w:val="Header Char"/>
+    <w:basedOn w:val="DefaultParagraphFont"/>
+    <w:link w:val="Header"/>
+    <w:uiPriority w:val="99"/>
+    <w:rsid w:val="00B91D32"/>
+    <w:rPr>
+      <w:rFonts w:ascii="Times New Roman" w:hAnsi="Times New Roman"/>
+    </w:rPr>
+  </w:style>
+  <w:style w:type="paragraph" w:styleId="Footer">
+    <w:name w:val="footer"/>
+    <w:basedOn w:val="Normal"/>
+    <w:link w:val="FooterChar"/>
+    <w:uiPriority w:val="99"/>
+    <w:unhideWhenUsed/>
+    <w:rsid w:val="00B91D32"/>
+    <w:pPr>
+      <w:tabs>
+        <w:tab w:val="center" w:pos="4536"/>
+        <w:tab w:val="right" w:pos="9072"/>
+      </w:tabs>
+      <w:spacing w:after="0" w:line="240" w:lineRule="auto"/>
+    </w:pPr>
+  </w:style>
+  <w:style w:type="character" w:customStyle="1" w:styleId="FooterChar">
+    <w:name w:val="Footer Char"/>
+    <w:basedOn w:val="DefaultParagraphFont"/>
+    <w:link w:val="Footer"/>
+    <w:uiPriority w:val="99"/>
+    <w:rsid w:val="00B91D32"/>
+    <w:rPr>
+      <w:rFonts w:ascii="Times New Roman" w:hAnsi="Times New Roman"/>
+    </w:rPr>
+  </w:style>
 </w:styles>
 </file>
 
@@ -24995,7 +25058,7 @@
 </file>
 
 <file path=customXml/itemProps1.xml><?xml version="1.0" encoding="utf-8"?>
-<ds:datastoreItem xmlns:ds="http://schemas.openxmlformats.org/officeDocument/2006/customXml" ds:itemID="{89049BF5-D98F-4091-8451-8BF66F9C22C7}">
+<ds:datastoreItem xmlns:ds="http://schemas.openxmlformats.org/officeDocument/2006/customXml" ds:itemID="{3AC89197-938A-4F62-B2A4-249D21E4BC1B}">
   <ds:schemaRefs>
     <ds:schemaRef ds:uri="http://schemas.openxmlformats.org/officeDocument/2006/bibliography"/>
   </ds:schemaRefs>

</xml_diff>